<commit_message>
many small changes. appendix numbering. covariates appendix don't use treatl.csv use plotl and then summarize (equivalent). lowercase letters in fig. remove fig from main text and plan to upload separately. CHANGE REF STYLE TO CHICAGO, this added a lot of length so referencing e and b 2001 instead of refs therein for pb dipo turnover, removing bannar martin ref
</commit_message>
<xml_diff>
--- a/manuscript/revision1/revision_from_SKME/ResponseToReviews.docx
+++ b/manuscript/revision1/revision_from_SKME/ResponseToReviews.docx
@@ -1922,53 +1922,41 @@
           <w:bCs/>
           <w:color w:val="2F5496" w:themeColor="accent1" w:themeShade="BF"/>
         </w:rPr>
-        <w:t>have a 95% credible interval for the second transition that spans a</w:t>
-      </w:r>
-      <w:del w:id="0" w:author="Diaz,Renata M" w:date="2022-01-21T13:52:00Z">
-        <w:r>
-          <w:rPr>
-            <w:b/>
-            <w:bCs/>
-            <w:color w:val="2F5496" w:themeColor="accent1" w:themeShade="BF"/>
-          </w:rPr>
-          <w:delText>n</w:delText>
-        </w:r>
-      </w:del>
-      <w:r>
-        <w:rPr>
-          <w:b/>
-          <w:bCs/>
-          <w:color w:val="2F5496" w:themeColor="accent1" w:themeShade="BF"/>
-        </w:rPr>
-        <w:t xml:space="preserve"> 1</w:t>
-      </w:r>
-      <w:ins w:id="1" w:author="Diaz,Renata M" w:date="2022-01-21T13:22:00Z">
-        <w:r>
-          <w:rPr>
-            <w:b/>
-            <w:bCs/>
-            <w:color w:val="2F5496" w:themeColor="accent1" w:themeShade="BF"/>
-          </w:rPr>
-          <w:t>6</w:t>
-        </w:r>
-      </w:ins>
-      <w:del w:id="2" w:author="Diaz,Renata M" w:date="2022-01-21T13:22:00Z">
-        <w:r>
-          <w:rPr>
-            <w:b/>
-            <w:bCs/>
-            <w:color w:val="2F5496" w:themeColor="accent1" w:themeShade="BF"/>
-          </w:rPr>
-          <w:delText>8</w:delText>
-        </w:r>
-      </w:del>
-      <w:r>
-        <w:rPr>
-          <w:b/>
-          <w:bCs/>
-          <w:color w:val="2F5496" w:themeColor="accent1" w:themeShade="BF"/>
-        </w:rPr>
-        <w:t xml:space="preserve"> month period</w:t>
+        <w:t xml:space="preserve">have a 95% credible interval for the second transition that spans a </w:t>
+      </w:r>
+      <w:proofErr w:type="gramStart"/>
+      <w:r>
+        <w:rPr>
+          <w:b/>
+          <w:bCs/>
+          <w:color w:val="2F5496" w:themeColor="accent1" w:themeShade="BF"/>
+        </w:rPr>
+        <w:t>1</w:t>
+      </w:r>
+      <w:r>
+        <w:rPr>
+          <w:b/>
+          <w:bCs/>
+          <w:color w:val="2F5496" w:themeColor="accent1" w:themeShade="BF"/>
+        </w:rPr>
+        <w:t>6</w:t>
+      </w:r>
+      <w:r>
+        <w:rPr>
+          <w:b/>
+          <w:bCs/>
+          <w:color w:val="2F5496" w:themeColor="accent1" w:themeShade="BF"/>
+        </w:rPr>
+        <w:t xml:space="preserve"> month</w:t>
+      </w:r>
+      <w:proofErr w:type="gramEnd"/>
+      <w:r>
+        <w:rPr>
+          <w:b/>
+          <w:bCs/>
+          <w:color w:val="2F5496" w:themeColor="accent1" w:themeShade="BF"/>
+        </w:rPr>
+        <w:t xml:space="preserve"> period</w:t>
       </w:r>
       <w:r>
         <w:rPr>
@@ -1978,46 +1966,14 @@
         </w:rPr>
         <w:t xml:space="preserve"> from </w:t>
       </w:r>
-      <w:del w:id="3" w:author="Diaz,Renata M" w:date="2022-01-21T13:22:00Z">
-        <w:r>
-          <w:rPr>
-            <w:b/>
-            <w:bCs/>
-            <w:color w:val="2F5496" w:themeColor="accent1" w:themeShade="BF"/>
-          </w:rPr>
-          <w:delText xml:space="preserve">DATE </w:delText>
-        </w:r>
-      </w:del>
-      <w:ins w:id="4" w:author="Diaz,Renata M" w:date="2022-01-21T13:22:00Z">
-        <w:r>
-          <w:rPr>
-            <w:b/>
-            <w:bCs/>
-            <w:color w:val="2F5496" w:themeColor="accent1" w:themeShade="BF"/>
-          </w:rPr>
-          <w:t>June</w:t>
-        </w:r>
-      </w:ins>
-      <w:ins w:id="5" w:author="Diaz,Renata M" w:date="2022-01-21T13:23:00Z">
-        <w:r>
-          <w:rPr>
-            <w:b/>
-            <w:bCs/>
-            <w:color w:val="2F5496" w:themeColor="accent1" w:themeShade="BF"/>
-          </w:rPr>
-          <w:t xml:space="preserve"> 2009</w:t>
-        </w:r>
-      </w:ins>
-      <w:ins w:id="6" w:author="Diaz,Renata M" w:date="2022-01-21T13:22:00Z">
-        <w:r>
-          <w:rPr>
-            <w:b/>
-            <w:bCs/>
-            <w:color w:val="2F5496" w:themeColor="accent1" w:themeShade="BF"/>
-          </w:rPr>
-          <w:t xml:space="preserve"> </w:t>
-        </w:r>
-      </w:ins>
+      <w:r>
+        <w:rPr>
+          <w:b/>
+          <w:bCs/>
+          <w:color w:val="2F5496" w:themeColor="accent1" w:themeShade="BF"/>
+        </w:rPr>
+        <w:t xml:space="preserve">June 2009 </w:t>
+      </w:r>
       <w:r>
         <w:rPr>
           <w:b/>
@@ -2026,26 +1982,14 @@
         </w:rPr>
         <w:t xml:space="preserve">to </w:t>
       </w:r>
-      <w:del w:id="7" w:author="Diaz,Renata M" w:date="2022-01-21T13:23:00Z">
-        <w:r>
-          <w:rPr>
-            <w:b/>
-            <w:bCs/>
-            <w:color w:val="2F5496" w:themeColor="accent1" w:themeShade="BF"/>
-          </w:rPr>
-          <w:delText>DATE</w:delText>
-        </w:r>
-      </w:del>
-      <w:ins w:id="8" w:author="Diaz,Renata M" w:date="2022-01-21T13:23:00Z">
-        <w:r>
-          <w:rPr>
-            <w:b/>
-            <w:bCs/>
-            <w:color w:val="2F5496" w:themeColor="accent1" w:themeShade="BF"/>
-          </w:rPr>
-          <w:t>September 2010</w:t>
-        </w:r>
-      </w:ins>
+      <w:r>
+        <w:rPr>
+          <w:b/>
+          <w:bCs/>
+          <w:color w:val="2F5496" w:themeColor="accent1" w:themeShade="BF"/>
+        </w:rPr>
+        <w:t>September 2010</w:t>
+      </w:r>
       <w:r>
         <w:rPr>
           <w:b/>
@@ -2070,16 +2014,14 @@
         </w:rPr>
         <w:t>the beginning, middle</w:t>
       </w:r>
-      <w:ins w:id="9" w:author="Diaz,Renata M" w:date="2022-01-21T13:23:00Z">
-        <w:r>
-          <w:rPr>
-            <w:b/>
-            <w:bCs/>
-            <w:color w:val="2F5496" w:themeColor="accent1" w:themeShade="BF"/>
-          </w:rPr>
-          <w:t xml:space="preserve"> (January 2010, the boundary used in the main text)</w:t>
-        </w:r>
-      </w:ins>
+      <w:r>
+        <w:rPr>
+          <w:b/>
+          <w:bCs/>
+          <w:color w:val="2F5496" w:themeColor="accent1" w:themeShade="BF"/>
+        </w:rPr>
+        <w:t xml:space="preserve"> (January 2010, the boundary used in the main text)</w:t>
+      </w:r>
       <w:r>
         <w:rPr>
           <w:b/>
@@ -2120,34 +2062,14 @@
         </w:rPr>
         <w:t xml:space="preserve">that </w:t>
       </w:r>
-      <w:del w:id="10" w:author="Diaz,Renata M" w:date="2022-01-21T13:52:00Z">
-        <w:r>
-          <w:rPr>
-            <w:b/>
-            <w:bCs/>
-            <w:color w:val="2F5496" w:themeColor="accent1" w:themeShade="BF"/>
-          </w:rPr>
-          <w:delText>18</w:delText>
-        </w:r>
-      </w:del>
-      <w:ins w:id="11" w:author="Diaz,Renata M" w:date="2022-01-21T13:52:00Z">
-        <w:r>
-          <w:rPr>
-            <w:b/>
-            <w:bCs/>
-            <w:color w:val="2F5496" w:themeColor="accent1" w:themeShade="BF"/>
-          </w:rPr>
-          <w:t>1</w:t>
-        </w:r>
-        <w:r>
-          <w:rPr>
-            <w:b/>
-            <w:bCs/>
-            <w:color w:val="2F5496" w:themeColor="accent1" w:themeShade="BF"/>
-          </w:rPr>
-          <w:t>6</w:t>
-        </w:r>
-      </w:ins>
+      <w:r>
+        <w:rPr>
+          <w:b/>
+          <w:bCs/>
+          <w:color w:val="2F5496" w:themeColor="accent1" w:themeShade="BF"/>
+        </w:rPr>
+        <w:t>16</w:t>
+      </w:r>
       <w:r>
         <w:rPr>
           <w:b/>
@@ -6499,14 +6421,6 @@
     <w:abstractNumId w:val="0"/>
   </w:num>
 </w:numbering>
-</file>
-
-<file path=word/people.xml><?xml version="1.0" encoding="utf-8"?>
-<w15:people xmlns:wpc="http://schemas.microsoft.com/office/word/2010/wordprocessingCanvas" xmlns:cx="http://schemas.microsoft.com/office/drawing/2014/chartex" xmlns:cx1="http://schemas.microsoft.com/office/drawing/2015/9/8/chartex" xmlns:cx2="http://schemas.microsoft.com/office/drawing/2015/10/21/chartex" xmlns:cx3="http://schemas.microsoft.com/office/drawing/2016/5/9/chartex" xmlns:cx4="http://schemas.microsoft.com/office/drawing/2016/5/10/chartex" xmlns:cx5="http://schemas.microsoft.com/office/drawing/2016/5/11/chartex" xmlns:cx6="http://schemas.microsoft.com/office/drawing/2016/5/12/chartex" xmlns:cx7="http://schemas.microsoft.com/office/drawing/2016/5/13/chartex" xmlns:cx8="http://schemas.microsoft.com/office/drawing/2016/5/14/chartex" xmlns:mc="http://schemas.openxmlformats.org/markup-compatibility/2006" xmlns:aink="http://schemas.microsoft.com/office/drawing/2016/ink" xmlns:am3d="http://schemas.microsoft.com/office/drawing/2017/model3d" xmlns:o="urn:schemas-microsoft-com:office:office" xmlns:r="http://schemas.openxmlformats.org/officeDocument/2006/relationships" xmlns:m="http://schemas.openxmlformats.org/officeDocument/2006/math" xmlns:v="urn:schemas-microsoft-com:vml" xmlns:wp14="http://schemas.microsoft.com/office/word/2010/wordprocessingDrawing" xmlns:wp="http://schemas.openxmlformats.org/drawingml/2006/wordprocessingDrawing" xmlns:w10="urn:schemas-microsoft-com:office:word" xmlns:w="http://schemas.openxmlformats.org/wordprocessingml/2006/main" xmlns:w14="http://schemas.microsoft.com/office/word/2010/wordml" xmlns:w15="http://schemas.microsoft.com/office/word/2012/wordml" xmlns:w16cex="http://schemas.microsoft.com/office/word/2018/wordml/cex" xmlns:w16cid="http://schemas.microsoft.com/office/word/2016/wordml/cid" xmlns:w16="http://schemas.microsoft.com/office/word/2018/wordml" xmlns:w16sdtdh="http://schemas.microsoft.com/office/word/2020/wordml/sdtdatahash" xmlns:w16se="http://schemas.microsoft.com/office/word/2015/wordml/symex" xmlns:wpg="http://schemas.microsoft.com/office/word/2010/wordprocessingGroup" xmlns:wpi="http://schemas.microsoft.com/office/word/2010/wordprocessingInk" xmlns:wne="http://schemas.microsoft.com/office/word/2006/wordml" xmlns:wps="http://schemas.microsoft.com/office/word/2010/wordprocessingShape" mc:Ignorable="w14 w15 w16se w16cid w16 w16cex w16sdtdh wp14">
-  <w15:person w15:author="Diaz,Renata M">
-    <w15:presenceInfo w15:providerId="AD" w15:userId="S::diaz.renata@ufl.edu::887f1fd4-2761-4d05-a769-649c729a9df8"/>
-  </w15:person>
-</w15:people>
 </file>
 
 <file path=word/styles.xml><?xml version="1.0" encoding="utf-8"?>
@@ -7486,21 +7400,6 @@
 </file>
 
 <file path=customXml/item1.xml><?xml version="1.0" encoding="utf-8"?>
-<?mso-contentType ?>
-<FormTemplates xmlns="http://schemas.microsoft.com/sharepoint/v3/contenttype/forms">
-  <Display>DocumentLibraryForm</Display>
-  <Edit>DocumentLibraryForm</Edit>
-  <New>DocumentLibraryForm</New>
-</FormTemplates>
-</file>
-
-<file path=customXml/item2.xml><?xml version="1.0" encoding="utf-8"?>
-<p:properties xmlns:p="http://schemas.microsoft.com/office/2006/metadata/properties" xmlns:xsi="http://www.w3.org/2001/XMLSchema-instance" xmlns:pc="http://schemas.microsoft.com/office/infopath/2007/PartnerControls">
-  <documentManagement/>
-</p:properties>
-</file>
-
-<file path=customXml/item3.xml><?xml version="1.0" encoding="utf-8"?>
 <ct:contentTypeSchema xmlns:ct="http://schemas.microsoft.com/office/2006/metadata/contentType" xmlns:ma="http://schemas.microsoft.com/office/2006/metadata/properties/metaAttributes" ct:_="" ma:_="" ma:contentTypeName="Document" ma:contentTypeID="0x0101003E9896CEB73DDA46935770CDFD2590A9" ma:contentTypeVersion="11" ma:contentTypeDescription="Create a new document." ma:contentTypeScope="" ma:versionID="91d02b346e5b928aa0ca09e93af432d8">
   <xsd:schema xmlns:xsd="http://www.w3.org/2001/XMLSchema" xmlns:xs="http://www.w3.org/2001/XMLSchema" xmlns:p="http://schemas.microsoft.com/office/2006/metadata/properties" xmlns:ns2="187cae88-4bd0-453a-8773-57e316919602" xmlns:ns3="f743efb3-d1b0-4ee1-86e8-644fa3fd3749" targetNamespace="http://schemas.microsoft.com/office/2006/metadata/properties" ma:root="true" ma:fieldsID="7d5810c2320aa6ee1d75c92da7de21d1" ns2:_="" ns3:_="">
     <xsd:import namespace="187cae88-4bd0-453a-8773-57e316919602"/>
@@ -7711,24 +7610,22 @@
 </ct:contentTypeSchema>
 </file>
 
-<file path=customXml/itemProps1.xml><?xml version="1.0" encoding="utf-8"?>
-<ds:datastoreItem xmlns:ds="http://schemas.openxmlformats.org/officeDocument/2006/customXml" ds:itemID="{3AEB6D8A-B8FB-4532-85D8-854C7D86D3F6}">
-  <ds:schemaRefs>
-    <ds:schemaRef ds:uri="http://schemas.microsoft.com/sharepoint/v3/contenttype/forms"/>
-  </ds:schemaRefs>
-</ds:datastoreItem>
+<file path=customXml/item2.xml><?xml version="1.0" encoding="utf-8"?>
+<p:properties xmlns:p="http://schemas.microsoft.com/office/2006/metadata/properties" xmlns:xsi="http://www.w3.org/2001/XMLSchema-instance" xmlns:pc="http://schemas.microsoft.com/office/infopath/2007/PartnerControls">
+  <documentManagement/>
+</p:properties>
 </file>
 
-<file path=customXml/itemProps2.xml><?xml version="1.0" encoding="utf-8"?>
-<ds:datastoreItem xmlns:ds="http://schemas.openxmlformats.org/officeDocument/2006/customXml" ds:itemID="{0FBF9D3F-9A68-4FDB-B6B6-B64F2AAE0AEB}">
-  <ds:schemaRefs>
-    <ds:schemaRef ds:uri="http://schemas.microsoft.com/office/2006/metadata/properties"/>
-    <ds:schemaRef ds:uri="http://schemas.microsoft.com/office/infopath/2007/PartnerControls"/>
-  </ds:schemaRefs>
-</ds:datastoreItem>
+<file path=customXml/item3.xml><?xml version="1.0" encoding="utf-8"?>
+<?mso-contentType ?>
+<FormTemplates xmlns="http://schemas.microsoft.com/sharepoint/v3/contenttype/forms">
+  <Display>DocumentLibraryForm</Display>
+  <Edit>DocumentLibraryForm</Edit>
+  <New>DocumentLibraryForm</New>
+</FormTemplates>
 </file>
 
-<file path=customXml/itemProps3.xml><?xml version="1.0" encoding="utf-8"?>
+<file path=customXml/itemProps1.xml><?xml version="1.0" encoding="utf-8"?>
 <ds:datastoreItem xmlns:ds="http://schemas.openxmlformats.org/officeDocument/2006/customXml" ds:itemID="{511359E1-2912-43F7-9FCD-9762A6CD0E23}">
   <ds:schemaRefs>
     <ds:schemaRef ds:uri="http://schemas.microsoft.com/office/2006/metadata/contentType"/>
@@ -7745,4 +7642,21 @@
     <ds:schemaRef ds:uri="http://schemas.microsoft.com/internal/obd"/>
   </ds:schemaRefs>
 </ds:datastoreItem>
+</file>
+
+<file path=customXml/itemProps2.xml><?xml version="1.0" encoding="utf-8"?>
+<ds:datastoreItem xmlns:ds="http://schemas.openxmlformats.org/officeDocument/2006/customXml" ds:itemID="{0FBF9D3F-9A68-4FDB-B6B6-B64F2AAE0AEB}">
+  <ds:schemaRefs>
+    <ds:schemaRef ds:uri="http://schemas.microsoft.com/office/2006/metadata/properties"/>
+    <ds:schemaRef ds:uri="http://schemas.microsoft.com/office/infopath/2007/PartnerControls"/>
+  </ds:schemaRefs>
+</ds:datastoreItem>
+</file>
+
+<file path=customXml/itemProps3.xml><?xml version="1.0" encoding="utf-8"?>
+<ds:datastoreItem xmlns:ds="http://schemas.openxmlformats.org/officeDocument/2006/customXml" ds:itemID="{3AEB6D8A-B8FB-4532-85D8-854C7D86D3F6}">
+  <ds:schemaRefs>
+    <ds:schemaRef ds:uri="http://schemas.microsoft.com/sharepoint/v3/contenttype/forms"/>
+  </ds:schemaRefs>
+</ds:datastoreItem>
 </file>
</xml_diff>